<commit_message>
changes as highlighted in the .doc
</commit_message>
<xml_diff>
--- a/QRDF_changes_25-11-2016.docx
+++ b/QRDF_changes_25-11-2016.docx
@@ -1,18 +1,10 @@
 
 <file path=word/document.xml><?xml version="1.0" encoding="utf-8"?>
-<w:document xmlns:wpc="http://schemas.microsoft.com/office/word/2010/wordprocessingCanvas" xmlns:mc="http://schemas.openxmlformats.org/markup-compatibility/2006" xmlns:o="urn:schemas-microsoft-com:office:office" xmlns:r="http://schemas.openxmlformats.org/officeDocument/2006/relationships" xmlns:m="http://schemas.openxmlformats.org/officeDocument/2006/math" xmlns:v="urn:schemas-microsoft-com:vml" xmlns:wp14="http://schemas.microsoft.com/office/word/2010/wordprocessingDrawing" xmlns:wp="http://schemas.openxmlformats.org/drawingml/2006/wordprocessingDrawing" xmlns:w10="urn:schemas-microsoft-com:office:word" xmlns:w="http://schemas.openxmlformats.org/wordprocessingml/2006/main" xmlns:w14="http://schemas.microsoft.com/office/word/2010/wordml" xmlns:w15="http://schemas.microsoft.com/office/word/2012/wordml" xmlns:wpg="http://schemas.microsoft.com/office/word/2010/wordprocessingGroup" xmlns:wpi="http://schemas.microsoft.com/office/word/2010/wordprocessingInk" xmlns:wne="http://schemas.microsoft.com/office/word/2006/wordml" xmlns:wps="http://schemas.microsoft.com/office/word/2010/wordprocessingShape" mc:Ignorable="w14 w15 wp14">
+<w:document xmlns:wpc="http://schemas.microsoft.com/office/word/2010/wordprocessingCanvas" xmlns:mo="http://schemas.microsoft.com/office/mac/office/2008/main" xmlns:mc="http://schemas.openxmlformats.org/markup-compatibility/2006" xmlns:mv="urn:schemas-microsoft-com:mac:vml" xmlns:o="urn:schemas-microsoft-com:office:office" xmlns:r="http://schemas.openxmlformats.org/officeDocument/2006/relationships" xmlns:m="http://schemas.openxmlformats.org/officeDocument/2006/math" xmlns:v="urn:schemas-microsoft-com:vml" xmlns:wp14="http://schemas.microsoft.com/office/word/2010/wordprocessingDrawing" xmlns:wp="http://schemas.openxmlformats.org/drawingml/2006/wordprocessingDrawing" xmlns:w10="urn:schemas-microsoft-com:office:word" xmlns:w="http://schemas.openxmlformats.org/wordprocessingml/2006/main" xmlns:w14="http://schemas.microsoft.com/office/word/2010/wordml" xmlns:w15="http://schemas.microsoft.com/office/word/2012/wordml" xmlns:wpg="http://schemas.microsoft.com/office/word/2010/wordprocessingGroup" xmlns:wpi="http://schemas.microsoft.com/office/word/2010/wordprocessingInk" xmlns:wne="http://schemas.microsoft.com/office/word/2006/wordml" xmlns:wps="http://schemas.microsoft.com/office/word/2010/wordprocessingShape" mc:Ignorable="w14 w15 wp14">
   <w:body>
     <w:p>
       <w:r>
-        <w:t xml:space="preserve">QRDF _ Changes that </w:t>
-      </w:r>
-      <w:proofErr w:type="gramStart"/>
-      <w:r>
-        <w:t>should be done</w:t>
-      </w:r>
-      <w:proofErr w:type="gramEnd"/>
-      <w:r>
-        <w:t>:</w:t>
+        <w:t>QRDF _ Changes that should be done:</w:t>
       </w:r>
     </w:p>
     <w:p>
@@ -27,17 +19,35 @@
           <w:ilvl w:val="0"/>
           <w:numId w:val="2"/>
         </w:numPr>
-      </w:pPr>
-      <w:r>
+        <w:rPr>
+          <w:highlight w:val="yellow"/>
+        </w:rPr>
+      </w:pPr>
+      <w:r>
+        <w:rPr>
+          <w:highlight w:val="yellow"/>
+        </w:rPr>
         <w:t xml:space="preserve">Add a filters called LINE OF TREATMENT with levels </w:t>
       </w:r>
       <w:proofErr w:type="spellStart"/>
       <w:r>
+        <w:rPr>
+          <w:highlight w:val="yellow"/>
+        </w:rPr>
         <w:t>bionaive</w:t>
       </w:r>
       <w:proofErr w:type="spellEnd"/>
       <w:r>
+        <w:rPr>
+          <w:highlight w:val="yellow"/>
+        </w:rPr>
         <w:t xml:space="preserve"> (line=1), second line (line=2), other lines (line&gt;=3)</w:t>
+      </w:r>
+      <w:r>
+        <w:rPr>
+          <w:highlight w:val="yellow"/>
+        </w:rPr>
+        <w:t xml:space="preserve"> in biologics</w:t>
       </w:r>
     </w:p>
     <w:p>
@@ -49,6 +59,9 @@
         </w:numPr>
       </w:pPr>
       <w:r>
+        <w:rPr>
+          <w:highlight w:val="yellow"/>
+        </w:rPr>
         <w:t>Modify the comparisons in patients and visits to filters</w:t>
       </w:r>
     </w:p>
@@ -59,8 +72,14 @@
           <w:ilvl w:val="0"/>
           <w:numId w:val="2"/>
         </w:numPr>
-      </w:pPr>
-      <w:r>
+        <w:rPr>
+          <w:highlight w:val="yellow"/>
+        </w:rPr>
+      </w:pPr>
+      <w:r>
+        <w:rPr>
+          <w:highlight w:val="yellow"/>
+        </w:rPr>
         <w:t>Add filters (region, line, gender and age) to the biologics graph</w:t>
       </w:r>
     </w:p>
@@ -71,9 +90,22 @@
           <w:ilvl w:val="0"/>
           <w:numId w:val="2"/>
         </w:numPr>
-      </w:pPr>
-      <w:r>
+        <w:rPr>
+          <w:highlight w:val="yellow"/>
+        </w:rPr>
+      </w:pPr>
+      <w:r>
+        <w:rPr>
+          <w:highlight w:val="yellow"/>
+        </w:rPr>
         <w:t>Modify age: instead of having the list of categories, we have a slider (see VAP) (but we keep 5 categories for the big table)</w:t>
+      </w:r>
+      <w:r>
+        <w:rPr>
+          <w:color w:val="FF0000"/>
+          <w:highlight w:val="yellow"/>
+        </w:rPr>
+        <w:t xml:space="preserve"> do also in other panels</w:t>
       </w:r>
     </w:p>
     <w:p>
@@ -83,8 +115,14 @@
           <w:ilvl w:val="0"/>
           <w:numId w:val="2"/>
         </w:numPr>
-      </w:pPr>
-      <w:r>
+        <w:rPr>
+          <w:highlight w:val="yellow"/>
+        </w:rPr>
+      </w:pPr>
+      <w:r>
+        <w:rPr>
+          <w:highlight w:val="yellow"/>
+        </w:rPr>
         <w:t>Add number of patients in the survival table</w:t>
       </w:r>
     </w:p>
@@ -95,8 +133,14 @@
           <w:ilvl w:val="0"/>
           <w:numId w:val="2"/>
         </w:numPr>
-      </w:pPr>
-      <w:r>
+        <w:rPr>
+          <w:highlight w:val="yellow"/>
+        </w:rPr>
+      </w:pPr>
+      <w:r>
+        <w:rPr>
+          <w:highlight w:val="yellow"/>
+        </w:rPr>
         <w:t>Visualize months instead of days in the KM</w:t>
       </w:r>
     </w:p>
@@ -107,14 +151,11 @@
     </w:p>
     <w:p/>
     <w:p>
-      <w:proofErr w:type="gramStart"/>
-      <w:r>
-        <w:t>NOT-</w:t>
-      </w:r>
-      <w:proofErr w:type="gramEnd"/>
-      <w:r>
-        <w:t xml:space="preserve"> EASY:</w:t>
-      </w:r>
+      <w:r>
+        <w:t>NOT- EASY:</w:t>
+      </w:r>
+      <w:bookmarkStart w:id="0" w:name="_GoBack"/>
+      <w:bookmarkEnd w:id="0"/>
     </w:p>
     <w:p>
       <w:pPr>
@@ -131,21 +172,7 @@
         <w:rPr>
           <w:highlight w:val="yellow"/>
         </w:rPr>
-        <w:t xml:space="preserve">When region is selected, we cannot </w:t>
-      </w:r>
-      <w:proofErr w:type="spellStart"/>
-      <w:r>
-        <w:rPr>
-          <w:highlight w:val="yellow"/>
-        </w:rPr>
-        <w:t>show n</w:t>
-      </w:r>
-      <w:proofErr w:type="spellEnd"/>
-      <w:r>
-        <w:rPr>
-          <w:highlight w:val="yellow"/>
-        </w:rPr>
-        <w:t>&lt;5:</w:t>
+        <w:t>When region is selected, we cannot show n&lt;5:</w:t>
       </w:r>
     </w:p>
     <w:p>
@@ -231,68 +258,6 @@
         </w:rPr>
         <w:t xml:space="preserve">   </w:t>
       </w:r>
-      <w:r>
-        <w:rPr>
-          <w:color w:val="FF0000"/>
-          <w:highlight w:val="yellow"/>
-          <w:lang w:val="it-IT"/>
-        </w:rPr>
-        <w:t xml:space="preserve">fatto solo per </w:t>
-      </w:r>
-      <w:proofErr w:type="spellStart"/>
-      <w:r>
-        <w:rPr>
-          <w:color w:val="FF0000"/>
-          <w:highlight w:val="yellow"/>
-          <w:lang w:val="it-IT"/>
-        </w:rPr>
-        <w:t>patients</w:t>
-      </w:r>
-      <w:proofErr w:type="spellEnd"/>
-      <w:r>
-        <w:rPr>
-          <w:color w:val="FF0000"/>
-          <w:highlight w:val="yellow"/>
-          <w:lang w:val="it-IT"/>
-        </w:rPr>
-        <w:t>, da fare per tutti gli altri (</w:t>
-      </w:r>
-      <w:proofErr w:type="spellStart"/>
-      <w:r>
-        <w:rPr>
-          <w:color w:val="FF0000"/>
-          <w:highlight w:val="yellow"/>
-          <w:lang w:val="it-IT"/>
-        </w:rPr>
-        <w:t>besokasdata</w:t>
-      </w:r>
-      <w:proofErr w:type="spellEnd"/>
-      <w:r>
-        <w:rPr>
-          <w:color w:val="FF0000"/>
-          <w:highlight w:val="yellow"/>
-          <w:lang w:val="it-IT"/>
-        </w:rPr>
-        <w:t xml:space="preserve">, </w:t>
-      </w:r>
-      <w:proofErr w:type="spellStart"/>
-      <w:r>
-        <w:rPr>
-          <w:color w:val="FF0000"/>
-          <w:highlight w:val="yellow"/>
-          <w:lang w:val="it-IT"/>
-        </w:rPr>
-        <w:t>bio</w:t>
-      </w:r>
-      <w:proofErr w:type="spellEnd"/>
-      <w:r>
-        <w:rPr>
-          <w:color w:val="FF0000"/>
-          <w:highlight w:val="yellow"/>
-          <w:lang w:val="it-IT"/>
-        </w:rPr>
-        <w:t>)</w:t>
-      </w:r>
     </w:p>
     <w:p>
       <w:pPr>
@@ -342,23 +307,40 @@
         </w:numPr>
       </w:pPr>
       <w:r>
+        <w:rPr>
+          <w:highlight w:val="yellow"/>
+        </w:rPr>
         <w:t>Add concomitant treatments</w:t>
       </w:r>
       <w:r>
-        <w:t xml:space="preserve"> (solo </w:t>
-      </w:r>
-      <w:proofErr w:type="spellStart"/>
-      <w:r>
-        <w:t>su</w:t>
-      </w:r>
-      <w:proofErr w:type="spellEnd"/>
-      <w:r>
+        <w:rPr>
+          <w:highlight w:val="yellow"/>
+        </w:rPr>
+        <w:t xml:space="preserve"> (</w:t>
+      </w:r>
+      <w:r>
+        <w:rPr>
+          <w:highlight w:val="yellow"/>
+        </w:rPr>
+        <w:t>only for</w:t>
+      </w:r>
+      <w:r>
+        <w:rPr>
+          <w:highlight w:val="yellow"/>
+        </w:rPr>
         <w:t xml:space="preserve"> disease characteristics)</w:t>
       </w:r>
-      <w:bookmarkStart w:id="0" w:name="_GoBack"/>
-      <w:bookmarkEnd w:id="0"/>
-      <w:r>
+      <w:r>
+        <w:rPr>
+          <w:highlight w:val="yellow"/>
+        </w:rPr>
         <w:t>:</w:t>
+      </w:r>
+      <w:r>
+        <w:rPr>
+          <w:color w:val="FF0000"/>
+        </w:rPr>
+        <w:t xml:space="preserve"> </w:t>
       </w:r>
     </w:p>
     <w:p>
@@ -425,7 +407,6 @@
         </w:rPr>
       </w:pPr>
       <w:proofErr w:type="spellStart"/>
-      <w:proofErr w:type="gramStart"/>
       <w:r>
         <w:rPr>
           <w:rFonts w:ascii="Courier New" w:hAnsi="Courier New" w:cs="Courier New"/>
@@ -447,7 +428,6 @@
         </w:rPr>
         <w:t>=</w:t>
       </w:r>
-      <w:proofErr w:type="gramEnd"/>
       <w:r>
         <w:rPr>
           <w:rFonts w:ascii="Courier New" w:hAnsi="Courier New" w:cs="Courier New"/>
@@ -512,7 +492,6 @@
           <w:shd w:val="clear" w:color="auto" w:fill="FFFFFF"/>
         </w:rPr>
       </w:pPr>
-      <w:proofErr w:type="gramStart"/>
       <w:r>
         <w:rPr>
           <w:rFonts w:ascii="Courier New" w:hAnsi="Courier New" w:cs="Courier New"/>
@@ -523,7 +502,6 @@
         </w:rPr>
         <w:t>array</w:t>
       </w:r>
-      <w:proofErr w:type="gramEnd"/>
       <w:r>
         <w:rPr>
           <w:rFonts w:ascii="Courier New" w:hAnsi="Courier New" w:cs="Courier New"/>
@@ -572,7 +550,6 @@
           <w:shd w:val="clear" w:color="auto" w:fill="FFFFFF"/>
         </w:rPr>
       </w:pPr>
-      <w:proofErr w:type="gramStart"/>
       <w:r>
         <w:rPr>
           <w:rFonts w:ascii="Courier New" w:hAnsi="Courier New" w:cs="Courier New"/>
@@ -583,7 +560,6 @@
         </w:rPr>
         <w:t>do</w:t>
       </w:r>
-      <w:proofErr w:type="gramEnd"/>
       <w:r>
         <w:rPr>
           <w:rFonts w:ascii="Courier New" w:hAnsi="Courier New" w:cs="Courier New"/>
@@ -662,7 +638,6 @@
         </w:rPr>
         <w:tab/>
       </w:r>
-      <w:proofErr w:type="gramStart"/>
       <w:r>
         <w:rPr>
           <w:rFonts w:ascii="Courier New" w:hAnsi="Courier New" w:cs="Courier New"/>
@@ -673,7 +648,6 @@
         </w:rPr>
         <w:t>if</w:t>
       </w:r>
-      <w:proofErr w:type="gramEnd"/>
       <w:r>
         <w:rPr>
           <w:rFonts w:ascii="Courier New" w:hAnsi="Courier New" w:cs="Courier New"/>
@@ -802,7 +776,6 @@
         </w:rPr>
         <w:tab/>
       </w:r>
-      <w:proofErr w:type="gramStart"/>
       <w:r>
         <w:rPr>
           <w:rFonts w:ascii="Courier New" w:hAnsi="Courier New" w:cs="Courier New"/>
@@ -813,7 +786,6 @@
         </w:rPr>
         <w:t>if</w:t>
       </w:r>
-      <w:proofErr w:type="gramEnd"/>
       <w:r>
         <w:rPr>
           <w:rFonts w:ascii="Courier New" w:hAnsi="Courier New" w:cs="Courier New"/>
@@ -944,7 +916,6 @@
         </w:rPr>
         <w:tab/>
       </w:r>
-      <w:proofErr w:type="gramStart"/>
       <w:r>
         <w:rPr>
           <w:rFonts w:ascii="Courier New" w:hAnsi="Courier New" w:cs="Courier New"/>
@@ -955,7 +926,6 @@
         </w:rPr>
         <w:t>else</w:t>
       </w:r>
-      <w:proofErr w:type="gramEnd"/>
       <w:r>
         <w:rPr>
           <w:rFonts w:ascii="Courier New" w:hAnsi="Courier New" w:cs="Courier New"/>
@@ -1036,7 +1006,6 @@
         </w:rPr>
         <w:tab/>
       </w:r>
-      <w:proofErr w:type="gramStart"/>
       <w:r>
         <w:rPr>
           <w:rFonts w:ascii="Courier New" w:hAnsi="Courier New" w:cs="Courier New"/>
@@ -1047,7 +1016,6 @@
         </w:rPr>
         <w:t>end</w:t>
       </w:r>
-      <w:proofErr w:type="gramEnd"/>
       <w:r>
         <w:rPr>
           <w:rFonts w:ascii="Courier New" w:hAnsi="Courier New" w:cs="Courier New"/>
@@ -1074,7 +1042,6 @@
           <w:shd w:val="clear" w:color="auto" w:fill="FFFFFF"/>
         </w:rPr>
       </w:pPr>
-      <w:proofErr w:type="gramStart"/>
       <w:r>
         <w:rPr>
           <w:rFonts w:ascii="Courier New" w:hAnsi="Courier New" w:cs="Courier New"/>
@@ -1085,7 +1052,6 @@
         </w:rPr>
         <w:t>end</w:t>
       </w:r>
-      <w:proofErr w:type="gramEnd"/>
       <w:r>
         <w:rPr>
           <w:rFonts w:ascii="Courier New" w:hAnsi="Courier New" w:cs="Courier New"/>
@@ -1120,29 +1086,7 @@
           <w:szCs w:val="20"/>
           <w:shd w:val="clear" w:color="auto" w:fill="FFFFFF"/>
         </w:rPr>
-        <w:t xml:space="preserve">/* </w:t>
-      </w:r>
-      <w:proofErr w:type="gramStart"/>
-      <w:r>
-        <w:rPr>
-          <w:rFonts w:ascii="Courier New" w:hAnsi="Courier New" w:cs="Courier New"/>
-          <w:color w:val="008000"/>
-          <w:sz w:val="20"/>
-          <w:szCs w:val="20"/>
-          <w:shd w:val="clear" w:color="auto" w:fill="FFFFFF"/>
-        </w:rPr>
-        <w:t>Any</w:t>
-      </w:r>
-      <w:proofErr w:type="gramEnd"/>
-      <w:r>
-        <w:rPr>
-          <w:rFonts w:ascii="Courier New" w:hAnsi="Courier New" w:cs="Courier New"/>
-          <w:color w:val="008000"/>
-          <w:sz w:val="20"/>
-          <w:szCs w:val="20"/>
-          <w:shd w:val="clear" w:color="auto" w:fill="FFFFFF"/>
-        </w:rPr>
-        <w:t xml:space="preserve"> </w:t>
+        <w:t xml:space="preserve">/* Any </w:t>
       </w:r>
       <w:proofErr w:type="spellStart"/>
       <w:r>
@@ -1350,7 +1294,6 @@
           <w:shd w:val="clear" w:color="auto" w:fill="FFFFFF"/>
         </w:rPr>
       </w:pPr>
-      <w:proofErr w:type="gramStart"/>
       <w:r>
         <w:rPr>
           <w:rFonts w:ascii="Courier New" w:hAnsi="Courier New" w:cs="Courier New"/>
@@ -1361,7 +1304,6 @@
         </w:rPr>
         <w:t>if</w:t>
       </w:r>
-      <w:proofErr w:type="gramEnd"/>
       <w:r>
         <w:rPr>
           <w:rFonts w:ascii="Courier New" w:hAnsi="Courier New" w:cs="Courier New"/>
@@ -1472,7 +1414,6 @@
           <w:shd w:val="clear" w:color="auto" w:fill="FFFFFF"/>
         </w:rPr>
       </w:pPr>
-      <w:proofErr w:type="gramStart"/>
       <w:r>
         <w:rPr>
           <w:rFonts w:ascii="Courier New" w:hAnsi="Courier New" w:cs="Courier New"/>
@@ -1483,7 +1424,6 @@
         </w:rPr>
         <w:t>rename</w:t>
       </w:r>
-      <w:proofErr w:type="gramEnd"/>
       <w:r>
         <w:rPr>
           <w:rFonts w:ascii="Courier New" w:hAnsi="Courier New" w:cs="Courier New"/>
@@ -1574,7 +1514,6 @@
           <w:shd w:val="clear" w:color="auto" w:fill="FFFFFF"/>
         </w:rPr>
       </w:pPr>
-      <w:proofErr w:type="gramStart"/>
       <w:r>
         <w:rPr>
           <w:rFonts w:ascii="Courier New" w:hAnsi="Courier New" w:cs="Courier New"/>
@@ -1585,7 +1524,6 @@
         </w:rPr>
         <w:t>steroids=</w:t>
       </w:r>
-      <w:proofErr w:type="gramEnd"/>
       <w:r>
         <w:rPr>
           <w:rFonts w:ascii="Courier New" w:hAnsi="Courier New" w:cs="Courier New"/>
@@ -1620,7 +1558,6 @@
           <w:shd w:val="clear" w:color="auto" w:fill="FFFFFF"/>
         </w:rPr>
       </w:pPr>
-      <w:proofErr w:type="gramStart"/>
       <w:r>
         <w:rPr>
           <w:rFonts w:ascii="Courier New" w:hAnsi="Courier New" w:cs="Courier New"/>
@@ -1631,7 +1568,6 @@
         </w:rPr>
         <w:t>if</w:t>
       </w:r>
-      <w:proofErr w:type="gramEnd"/>
       <w:r>
         <w:rPr>
           <w:rFonts w:ascii="Courier New" w:hAnsi="Courier New" w:cs="Courier New"/>
@@ -1736,7 +1672,69 @@
         </w:numPr>
       </w:pPr>
       <w:r>
-        <w:t>Add zoom in the survival table</w:t>
+        <w:t xml:space="preserve">Add zoom in the survival </w:t>
+      </w:r>
+      <w:proofErr w:type="gramStart"/>
+      <w:r>
+        <w:t>table</w:t>
+      </w:r>
+      <w:r>
+        <w:t xml:space="preserve">  </w:t>
+      </w:r>
+      <w:r>
+        <w:rPr>
+          <w:color w:val="FF0000"/>
+        </w:rPr>
+        <w:t>ma</w:t>
+      </w:r>
+      <w:proofErr w:type="gramEnd"/>
+      <w:r>
+        <w:rPr>
+          <w:color w:val="FF0000"/>
+        </w:rPr>
+        <w:t xml:space="preserve"> </w:t>
+      </w:r>
+      <w:proofErr w:type="spellStart"/>
+      <w:r>
+        <w:rPr>
+          <w:color w:val="FF0000"/>
+        </w:rPr>
+        <w:t>anche</w:t>
+      </w:r>
+      <w:proofErr w:type="spellEnd"/>
+      <w:r>
+        <w:rPr>
+          <w:color w:val="FF0000"/>
+        </w:rPr>
+        <w:t xml:space="preserve"> no (</w:t>
+      </w:r>
+      <w:proofErr w:type="spellStart"/>
+      <w:r>
+        <w:rPr>
+          <w:color w:val="FF0000"/>
+        </w:rPr>
+        <w:t>almeno</w:t>
+      </w:r>
+      <w:proofErr w:type="spellEnd"/>
+      <w:r>
+        <w:rPr>
+          <w:color w:val="FF0000"/>
+        </w:rPr>
+        <w:t xml:space="preserve"> per </w:t>
+      </w:r>
+      <w:proofErr w:type="spellStart"/>
+      <w:r>
+        <w:rPr>
+          <w:color w:val="FF0000"/>
+        </w:rPr>
+        <w:t>ora</w:t>
+      </w:r>
+      <w:proofErr w:type="spellEnd"/>
+      <w:r>
+        <w:rPr>
+          <w:color w:val="FF0000"/>
+        </w:rPr>
+        <w:t>)</w:t>
       </w:r>
     </w:p>
     <w:p>
@@ -1765,7 +1763,6 @@
         <w:t>) are included in this work as the same group, and called biologics.</w:t>
       </w:r>
     </w:p>
-    <w:p/>
     <w:sectPr>
       <w:pgSz w:w="12240" w:h="15840"/>
       <w:pgMar w:top="1417" w:right="1417" w:bottom="1417" w:left="1417" w:header="708" w:footer="708" w:gutter="0"/>
@@ -1777,8 +1774,8 @@
 </file>
 
 <file path=word/numbering.xml><?xml version="1.0" encoding="utf-8"?>
-<w:numbering xmlns:wpc="http://schemas.microsoft.com/office/word/2010/wordprocessingCanvas" xmlns:mc="http://schemas.openxmlformats.org/markup-compatibility/2006" xmlns:o="urn:schemas-microsoft-com:office:office" xmlns:r="http://schemas.openxmlformats.org/officeDocument/2006/relationships" xmlns:m="http://schemas.openxmlformats.org/officeDocument/2006/math" xmlns:v="urn:schemas-microsoft-com:vml" xmlns:wp14="http://schemas.microsoft.com/office/word/2010/wordprocessingDrawing" xmlns:wp="http://schemas.openxmlformats.org/drawingml/2006/wordprocessingDrawing" xmlns:w10="urn:schemas-microsoft-com:office:word" xmlns:w="http://schemas.openxmlformats.org/wordprocessingml/2006/main" xmlns:w14="http://schemas.microsoft.com/office/word/2010/wordml" xmlns:w15="http://schemas.microsoft.com/office/word/2012/wordml" xmlns:wpg="http://schemas.microsoft.com/office/word/2010/wordprocessingGroup" xmlns:wpi="http://schemas.microsoft.com/office/word/2010/wordprocessingInk" xmlns:wne="http://schemas.microsoft.com/office/word/2006/wordml" xmlns:wps="http://schemas.microsoft.com/office/word/2010/wordprocessingShape" mc:Ignorable="w14 w15 wp14">
-  <w:abstractNum w:abstractNumId="0" w15:restartNumberingAfterBreak="0">
+<w:numbering xmlns:wpc="http://schemas.microsoft.com/office/word/2010/wordprocessingCanvas" xmlns:mo="http://schemas.microsoft.com/office/mac/office/2008/main" xmlns:mc="http://schemas.openxmlformats.org/markup-compatibility/2006" xmlns:mv="urn:schemas-microsoft-com:mac:vml" xmlns:o="urn:schemas-microsoft-com:office:office" xmlns:r="http://schemas.openxmlformats.org/officeDocument/2006/relationships" xmlns:m="http://schemas.openxmlformats.org/officeDocument/2006/math" xmlns:v="urn:schemas-microsoft-com:vml" xmlns:wp14="http://schemas.microsoft.com/office/word/2010/wordprocessingDrawing" xmlns:wp="http://schemas.openxmlformats.org/drawingml/2006/wordprocessingDrawing" xmlns:w10="urn:schemas-microsoft-com:office:word" xmlns:w="http://schemas.openxmlformats.org/wordprocessingml/2006/main" xmlns:w14="http://schemas.microsoft.com/office/word/2010/wordml" xmlns:w15="http://schemas.microsoft.com/office/word/2012/wordml" xmlns:wpg="http://schemas.microsoft.com/office/word/2010/wordprocessingGroup" xmlns:wpi="http://schemas.microsoft.com/office/word/2010/wordprocessingInk" xmlns:wne="http://schemas.microsoft.com/office/word/2006/wordml" xmlns:wps="http://schemas.microsoft.com/office/word/2010/wordprocessingShape" mc:Ignorable="w14 w15 wp14">
+  <w:abstractNum w:abstractNumId="0">
     <w:nsid w:val="184B19C9"/>
     <w:multiLevelType w:val="hybridMultilevel"/>
     <w:tmpl w:val="0A0EFAC0"/>
@@ -1890,7 +1887,7 @@
       </w:rPr>
     </w:lvl>
   </w:abstractNum>
-  <w:abstractNum w:abstractNumId="1" w15:restartNumberingAfterBreak="0">
+  <w:abstractNum w:abstractNumId="1">
     <w:nsid w:val="50ED58FF"/>
     <w:multiLevelType w:val="hybridMultilevel"/>
     <w:tmpl w:val="443E5044"/>
@@ -2028,7 +2025,7 @@
       </w:pPr>
     </w:pPrDefault>
   </w:docDefaults>
-  <w:latentStyles w:defLockedState="0" w:defUIPriority="99" w:defSemiHidden="0" w:defUnhideWhenUsed="0" w:defQFormat="0" w:count="371">
+  <w:latentStyles w:defLockedState="0" w:defUIPriority="99" w:defSemiHidden="0" w:defUnhideWhenUsed="0" w:defQFormat="0" w:count="380">
     <w:lsdException w:name="Normal" w:uiPriority="0" w:qFormat="1"/>
     <w:lsdException w:name="heading 1" w:uiPriority="9" w:qFormat="1"/>
     <w:lsdException w:name="heading 2" w:semiHidden="1" w:uiPriority="9" w:unhideWhenUsed="1" w:qFormat="1"/>

</xml_diff>